<commit_message>
[JS-225] feat: add map's name before presenting conversation point | refactor cvs link
</commit_message>
<xml_diff>
--- a/src/assets/files/reportsCockipit.docx
+++ b/src/assets/files/reportsCockipit.docx
@@ -43,6 +43,83 @@
     </w:p>
     <w:p>
       <w:pPr>
+        <w:pStyle w:val="Ttulo1"/>
+        <w:rPr>
+          <w:rFonts w:ascii="Montserrat" w:hAnsi="Montserrat"/>
+          <w:sz w:val="28"/>
+          <w:szCs w:val="28"/>
+          <w:lang w:val="en-US"/>
+        </w:rPr>
+      </w:pPr>
+      <w:proofErr w:type="spellStart"/>
+      <w:r>
+        <w:rPr>
+          <w:rFonts w:ascii="Montserrat" w:hAnsi="Montserrat"/>
+          <w:sz w:val="28"/>
+          <w:szCs w:val="28"/>
+          <w:lang w:val="en-US"/>
+        </w:rPr>
+        <w:t>mapa</w:t>
+      </w:r>
+      <w:proofErr w:type="spellEnd"/>
+      <w:r>
+        <w:rPr>
+          <w:rFonts w:ascii="Montserrat" w:hAnsi="Montserrat"/>
+          <w:sz w:val="28"/>
+          <w:szCs w:val="28"/>
+          <w:lang w:val="en-US"/>
+        </w:rPr>
+        <w:t>: {</w:t>
+      </w:r>
+      <w:proofErr w:type="spellStart"/>
+      <w:r>
+        <w:rPr>
+          <w:rFonts w:ascii="Montserrat" w:hAnsi="Montserrat"/>
+          <w:sz w:val="28"/>
+          <w:szCs w:val="28"/>
+          <w:lang w:val="en-US" w:eastAsia="zh-CN"/>
+        </w:rPr>
+        <w:t>map_title</w:t>
+      </w:r>
+      <w:proofErr w:type="spellEnd"/>
+      <w:r>
+        <w:rPr>
+          <w:rFonts w:ascii="Montserrat" w:hAnsi="Montserrat"/>
+          <w:sz w:val="28"/>
+          <w:szCs w:val="28"/>
+          <w:lang w:val="en-US"/>
+        </w:rPr>
+        <w:t>}</w:t>
+      </w:r>
+    </w:p>
+    <w:p>
+      <w:pPr>
+        <w:pStyle w:val="Ttulo1"/>
+        <w:rPr>
+          <w:rFonts w:ascii="Montserrat" w:hAnsi="Montserrat"/>
+          <w:sz w:val="28"/>
+          <w:szCs w:val="28"/>
+          <w:u w:val="single"/>
+          <w:lang w:val="en-US"/>
+        </w:rPr>
+      </w:pPr>
+    </w:p>
+    <w:p>
+      <w:pPr>
+        <w:pStyle w:val="SemEspaamento"/>
+        <w:rPr>
+          <w:lang w:val="en-US" w:eastAsia="zh-CN"/>
+        </w:rPr>
+      </w:pPr>
+      <w:r>
+        <w:rPr>
+          <w:lang w:val="en-US" w:eastAsia="zh-CN"/>
+        </w:rPr>
+        <w:t>{#meetings_details}</w:t>
+      </w:r>
+    </w:p>
+    <w:p>
+      <w:pPr>
         <w:rPr>
           <w:rFonts w:ascii="Montserrat" w:hAnsi="Montserrat"/>
           <w:b/>
@@ -231,19 +308,75 @@
       <w:pPr>
         <w:rPr>
           <w:rFonts w:ascii="Montserrat" w:hAnsi="Montserrat"/>
+          <w:sz w:val="24"/>
+          <w:szCs w:val="24"/>
+          <w:lang w:val="en-US"/>
+        </w:rPr>
+      </w:pPr>
+    </w:p>
+    <w:p>
+      <w:pPr>
+        <w:rPr>
+          <w:rFonts w:ascii="Montserrat" w:hAnsi="Montserrat"/>
           <w:u w:val="single"/>
-        </w:rPr>
-      </w:pPr>
-    </w:p>
-    <w:p>
-      <w:pPr>
-        <w:rPr>
-          <w:rFonts w:ascii="Montserrat" w:hAnsi="Montserrat"/>
-        </w:rPr>
-      </w:pPr>
-      <w:r>
-        <w:rPr>
-          <w:rFonts w:ascii="Montserrat" w:hAnsi="Montserrat"/>
+          <w:lang w:val="en-US"/>
+        </w:rPr>
+      </w:pPr>
+      <w:r>
+        <w:rPr>
+          <w:rFonts w:ascii="Montserrat" w:hAnsi="Montserrat"/>
+          <w:u w:val="single"/>
+          <w:lang w:val="en-US"/>
+        </w:rPr>
+        <w:t>{/</w:t>
+      </w:r>
+      <w:proofErr w:type="spellStart"/>
+      <w:r>
+        <w:rPr>
+          <w:rFonts w:ascii="Montserrat" w:hAnsi="Montserrat"/>
+          <w:u w:val="single"/>
+          <w:lang w:val="en-US"/>
+        </w:rPr>
+        <w:t>m</w:t>
+      </w:r>
+      <w:r>
+        <w:rPr>
+          <w:rFonts w:ascii="Montserrat" w:hAnsi="Montserrat"/>
+          <w:u w:val="single"/>
+          <w:lang w:val="en-US"/>
+        </w:rPr>
+        <w:t>eetings_details</w:t>
+      </w:r>
+      <w:proofErr w:type="spellEnd"/>
+      <w:r>
+        <w:rPr>
+          <w:rFonts w:ascii="Montserrat" w:hAnsi="Montserrat"/>
+          <w:u w:val="single"/>
+          <w:lang w:val="en-US"/>
+        </w:rPr>
+        <w:t>}</w:t>
+      </w:r>
+    </w:p>
+    <w:p>
+      <w:pPr>
+        <w:rPr>
+          <w:rFonts w:ascii="Montserrat" w:hAnsi="Montserrat"/>
+          <w:u w:val="single"/>
+          <w:lang w:val="en-US"/>
+        </w:rPr>
+      </w:pPr>
+    </w:p>
+    <w:p>
+      <w:pPr>
+        <w:rPr>
+          <w:rFonts w:ascii="Montserrat" w:hAnsi="Montserrat"/>
+          <w:lang w:val="en-US"/>
+        </w:rPr>
+      </w:pPr>
+      <w:r>
+        <w:rPr>
+          <w:rFonts w:ascii="Montserrat" w:hAnsi="Montserrat"/>
+          <w:lang w:val="en-US"/>
         </w:rPr>
         <w:t>{/meetings}</w:t>
       </w:r>
@@ -796,6 +929,15 @@
       <w:color w:val="1F3763" w:themeColor="accent1" w:themeShade="7F"/>
     </w:rPr>
   </w:style>
+  <w:style w:type="paragraph" w:styleId="SemEspaamento">
+    <w:name w:val="No Spacing"/>
+    <w:uiPriority w:val="1"/>
+    <w:qFormat/>
+    <w:rsid w:val="006C4C9D"/>
+    <w:pPr>
+      <w:spacing w:after="0" w:line="240" w:lineRule="auto"/>
+    </w:pPr>
+  </w:style>
 </w:styles>
 </file>
 

</xml_diff>